<commit_message>
EOG: Added calibration text.
Signed-off-by: John Maunsell <maunsell@uchicago.edu>
</commit_message>
<xml_diff>
--- a/EOG/ Documents/EOG Guide.docx
+++ b/EOG/ Documents/EOG Guide.docx
@@ -29,7 +29,21 @@
         <w:rPr>
           <w:b/>
         </w:rPr>
-        <w:t>Electro-oculogram Recordings</w:t>
+        <w:t>Electro-</w:t>
+      </w:r>
+      <w:proofErr w:type="spellStart"/>
+      <w:r>
+        <w:rPr>
+          <w:b/>
+        </w:rPr>
+        <w:t>oculogram</w:t>
+      </w:r>
+      <w:proofErr w:type="spellEnd"/>
+      <w:r>
+        <w:rPr>
+          <w:b/>
+        </w:rPr>
+        <w:t xml:space="preserve"> Recordings</w:t>
       </w:r>
     </w:p>
     <w:p>
@@ -127,7 +141,25 @@
           <w:sz w:val="20"/>
           <w:szCs w:val="20"/>
         </w:rPr>
-        <w:t xml:space="preserve"> you will record electro-oculogram (EOG) signals related to saccadic eye movements of different amplitudes.</w:t>
+        <w:t xml:space="preserve"> you will record electro-</w:t>
+      </w:r>
+      <w:proofErr w:type="spellStart"/>
+      <w:r>
+        <w:rPr>
+          <w:rFonts w:ascii="Arial" w:hAnsi="Arial" w:cs="Arial"/>
+          <w:sz w:val="20"/>
+          <w:szCs w:val="20"/>
+        </w:rPr>
+        <w:t>oculogram</w:t>
+      </w:r>
+      <w:proofErr w:type="spellEnd"/>
+      <w:r>
+        <w:rPr>
+          <w:rFonts w:ascii="Arial" w:hAnsi="Arial" w:cs="Arial"/>
+          <w:sz w:val="20"/>
+          <w:szCs w:val="20"/>
+        </w:rPr>
+        <w:t xml:space="preserve"> (EOG) signals related to saccadic eye movements of different amplitudes.</w:t>
       </w:r>
       <w:r>
         <w:rPr>
@@ -253,7 +285,25 @@
           <w:sz w:val="20"/>
           <w:szCs w:val="20"/>
         </w:rPr>
-        <w:t xml:space="preserve">Before the lab, you should read overview material by Carpenter (1988) and Collewijn (1999), which you will find on the Canvas site.  If you are interested in reading research results from one of the earliest applications, you might </w:t>
+        <w:t xml:space="preserve">Before the lab, you should read overview material by Carpenter (1988) and </w:t>
+      </w:r>
+      <w:proofErr w:type="spellStart"/>
+      <w:r>
+        <w:rPr>
+          <w:rFonts w:ascii="Arial" w:hAnsi="Arial" w:cs="Arial"/>
+          <w:sz w:val="20"/>
+          <w:szCs w:val="20"/>
+        </w:rPr>
+        <w:t>Collewijn</w:t>
+      </w:r>
+      <w:proofErr w:type="spellEnd"/>
+      <w:r>
+        <w:rPr>
+          <w:rFonts w:ascii="Arial" w:hAnsi="Arial" w:cs="Arial"/>
+          <w:sz w:val="20"/>
+          <w:szCs w:val="20"/>
+        </w:rPr>
+        <w:t xml:space="preserve"> (1999), which you will find on the Canvas site.  If you are interested in reading research results from one of the earliest applications, you might </w:t>
       </w:r>
       <w:r>
         <w:rPr>
@@ -274,13 +324,41 @@
           <w:szCs w:val="20"/>
         </w:rPr>
       </w:pPr>
-      <w:r>
-        <w:rPr>
-          <w:rFonts w:ascii="Arial" w:hAnsi="Arial" w:cs="Arial"/>
-          <w:sz w:val="20"/>
-          <w:szCs w:val="20"/>
-        </w:rPr>
-        <w:t xml:space="preserve">Fenn, W.O. and Hursh, J.B. (1934) Movements of the eyes when the lids are closed. </w:t>
+      <w:proofErr w:type="spellStart"/>
+      <w:r>
+        <w:rPr>
+          <w:rFonts w:ascii="Arial" w:hAnsi="Arial" w:cs="Arial"/>
+          <w:sz w:val="20"/>
+          <w:szCs w:val="20"/>
+        </w:rPr>
+        <w:t>Fenn</w:t>
+      </w:r>
+      <w:proofErr w:type="spellEnd"/>
+      <w:r>
+        <w:rPr>
+          <w:rFonts w:ascii="Arial" w:hAnsi="Arial" w:cs="Arial"/>
+          <w:sz w:val="20"/>
+          <w:szCs w:val="20"/>
+        </w:rPr>
+        <w:t xml:space="preserve">, W.O. and </w:t>
+      </w:r>
+      <w:proofErr w:type="spellStart"/>
+      <w:r>
+        <w:rPr>
+          <w:rFonts w:ascii="Arial" w:hAnsi="Arial" w:cs="Arial"/>
+          <w:sz w:val="20"/>
+          <w:szCs w:val="20"/>
+        </w:rPr>
+        <w:t>Hursh</w:t>
+      </w:r>
+      <w:proofErr w:type="spellEnd"/>
+      <w:r>
+        <w:rPr>
+          <w:rFonts w:ascii="Arial" w:hAnsi="Arial" w:cs="Arial"/>
+          <w:sz w:val="20"/>
+          <w:szCs w:val="20"/>
+        </w:rPr>
+        <w:t xml:space="preserve">, J.B. (1934) Movements of the eyes when the lids are closed. </w:t>
       </w:r>
       <w:r>
         <w:rPr>
@@ -963,7 +1041,25 @@
           <w:sz w:val="20"/>
           <w:szCs w:val="20"/>
         </w:rPr>
-        <w:t>Use a BNC T-adaptor to connect two BNC cables from Output 1 of the ETH-256.  One cable should be connected to a LabJack U6 computer data acquisition unit. To do this, a BNC-20G wire adaptor will need to be installed to the LabJack’s AIN0 (red wire) and GND (black wire) inputs.</w:t>
+        <w:t xml:space="preserve">Use a BNC T-adaptor to connect two BNC cables from Output 1 of the ETH-256.  One cable should be connected to a LabJack U6 computer data acquisition unit. To do this, a BNC-20G wire adaptor will need to be installed to the </w:t>
+      </w:r>
+      <w:proofErr w:type="spellStart"/>
+      <w:r>
+        <w:rPr>
+          <w:rFonts w:ascii="Arial" w:hAnsi="Arial" w:cs="Arial"/>
+          <w:sz w:val="20"/>
+          <w:szCs w:val="20"/>
+        </w:rPr>
+        <w:t>LabJack’s</w:t>
+      </w:r>
+      <w:proofErr w:type="spellEnd"/>
+      <w:r>
+        <w:rPr>
+          <w:rFonts w:ascii="Arial" w:hAnsi="Arial" w:cs="Arial"/>
+          <w:sz w:val="20"/>
+          <w:szCs w:val="20"/>
+        </w:rPr>
+        <w:t xml:space="preserve"> AIN0 (red wire) and GND (black wire) inputs.</w:t>
       </w:r>
       <w:r>
         <w:rPr>
@@ -998,7 +1094,25 @@
           <w:sz w:val="20"/>
           <w:szCs w:val="20"/>
         </w:rPr>
-        <w:t>The other BNC cable should be connected to voltage (or vertical) channel 1 of an oscilloscope. The oscilloscope should initially be set to ~500 mV/division (vertical) and ~5 ms/division (horizontal). Make sure the voltage channel is set to “AC” (not “DC” or “ground”/”GND”). Set the oscilloscope to trigger to “line” (not “Channel 1”, “Channel 2”, or “External), and the trigger mode to “Normal” (not “Auto”)</w:t>
+        <w:t>The other BNC cable should be connected to voltage (or vertical) channel 1 of an oscilloscope. The oscilloscope should initially be set to ~500 mV/division (vertical) and ~5 ms/division (horizontal). Make sure the voltage channel is set to “AC” (not “DC” or “ground”</w:t>
+      </w:r>
+      <w:proofErr w:type="gramStart"/>
+      <w:r>
+        <w:rPr>
+          <w:rFonts w:ascii="Arial" w:hAnsi="Arial" w:cs="Arial"/>
+          <w:sz w:val="20"/>
+          <w:szCs w:val="20"/>
+        </w:rPr>
+        <w:t>/”GND</w:t>
+      </w:r>
+      <w:proofErr w:type="gramEnd"/>
+      <w:r>
+        <w:rPr>
+          <w:rFonts w:ascii="Arial" w:hAnsi="Arial" w:cs="Arial"/>
+          <w:sz w:val="20"/>
+          <w:szCs w:val="20"/>
+        </w:rPr>
+        <w:t>”). Set the oscilloscope to trigger to “line” (not “Channel 1”, “Channel 2”, or “External), and the trigger mode to “Normal” (not “Auto”)</w:t>
       </w:r>
       <w:r>
         <w:rPr>
@@ -1706,7 +1820,25 @@
           <w:sz w:val="20"/>
           <w:szCs w:val="20"/>
         </w:rPr>
-        <w:t>Launch the Contrast Threshold application by entering “</w:t>
+        <w:t xml:space="preserve">Launch the </w:t>
+      </w:r>
+      <w:r>
+        <w:rPr>
+          <w:rFonts w:ascii="Arial" w:hAnsi="Arial" w:cs="Arial"/>
+          <w:sz w:val="20"/>
+          <w:szCs w:val="20"/>
+        </w:rPr>
+        <w:t>EOG</w:t>
+      </w:r>
+      <w:bookmarkStart w:id="0" w:name="_GoBack"/>
+      <w:bookmarkEnd w:id="0"/>
+      <w:r>
+        <w:rPr>
+          <w:rFonts w:ascii="Arial" w:hAnsi="Arial" w:cs="Arial"/>
+          <w:sz w:val="20"/>
+          <w:szCs w:val="20"/>
+        </w:rPr>
+        <w:t xml:space="preserve"> application by entering “</w:t>
       </w:r>
       <w:r>
         <w:rPr>
@@ -3920,8 +4052,6 @@
         </w:rPr>
         <w:t xml:space="preserve"> (whiskers have been omitted from this box-and-whisker plot)</w:t>
       </w:r>
-      <w:bookmarkStart w:id="0" w:name="_GoBack"/>
-      <w:bookmarkEnd w:id="0"/>
       <w:r>
         <w:rPr>
           <w:rFonts w:ascii="Arial" w:hAnsi="Arial" w:cs="Arial"/>
@@ -4174,8 +4304,18 @@
         <w:sz w:val="20"/>
         <w:szCs w:val="20"/>
       </w:rPr>
-      <w:t>Contrast Increment Thresholds</w:t>
+      <w:t>Electro-</w:t>
     </w:r>
+    <w:proofErr w:type="spellStart"/>
+    <w:r>
+      <w:rPr>
+        <w:rFonts w:ascii="Arial" w:hAnsi="Arial" w:cs="Arial"/>
+        <w:sz w:val="20"/>
+        <w:szCs w:val="20"/>
+      </w:rPr>
+      <w:t>Oculogram</w:t>
+    </w:r>
+    <w:proofErr w:type="spellEnd"/>
   </w:p>
 </w:hdr>
 </file>

</xml_diff>